<commit_message>
Añadida una ventana modal antes de abrir el lanzador que nos permite elegir si abrir el lanzador por el navegador o internamente
</commit_message>
<xml_diff>
--- a/WpfApp2/Documentacion.docx
+++ b/WpfApp2/Documentacion.docx
@@ -3974,6 +3974,15 @@
           <w:lang w:val="en-US"/>
         </w:rPr>
       </w:pPr>
+      <w:r>
+        <w:rPr>
+          <w:b/>
+          <w:bCs/>
+          <w:lang w:val="en-US"/>
+        </w:rPr>
+        <w:lastRenderedPageBreak/>
+        <w:t>------------------------------------------------------------------------------------------------------------------------------</w:t>
+      </w:r>
     </w:p>
     <w:p>
       <w:pPr>
@@ -3985,6 +3994,15 @@
       </w:pPr>
       <w:bookmarkStart w:id="0" w:name="_GoBack"/>
       <w:bookmarkEnd w:id="0"/>
+    </w:p>
+    <w:p>
+      <w:pPr>
+        <w:rPr>
+          <w:b/>
+          <w:bCs/>
+          <w:lang w:val="en-US"/>
+        </w:rPr>
+      </w:pPr>
     </w:p>
     <w:sectPr>
       <w:pgSz w:w="11906" w:h="16838"/>

</xml_diff>